<commit_message>
Excel and word files updates
Completed last steps of the assingment
</commit_message>
<xml_diff>
--- a/Kickstart_Excel_Analysis_Report.docx
+++ b/Kickstart_Excel_Analysis_Report.docx
@@ -1009,7 +1009,7 @@
           <w:noProof/>
         </w:rPr>
         <w:drawing>
-          <wp:anchor distT="0" distB="0" distL="114300" distR="114300" simplePos="0" relativeHeight="251673600" behindDoc="0" locked="0" layoutInCell="1" allowOverlap="1" wp14:anchorId="5D064168" wp14:editId="4C311DDA">
+          <wp:anchor distT="0" distB="0" distL="114300" distR="114300" simplePos="0" relativeHeight="251673600" behindDoc="0" locked="0" layoutInCell="1" allowOverlap="1" wp14:anchorId="5D064168" wp14:editId="6CA1209F">
             <wp:simplePos x="0" y="0"/>
             <wp:positionH relativeFrom="column">
               <wp:posOffset>698500</wp:posOffset>
@@ -1103,6 +1103,204 @@
       <w:pPr>
         <w:spacing w:after="0" w:line="360" w:lineRule="auto"/>
       </w:pPr>
+      <w:r>
+        <w:rPr>
+          <w:noProof/>
+        </w:rPr>
+        <mc:AlternateContent>
+          <mc:Choice Requires="wps">
+            <w:drawing>
+              <wp:anchor distT="45720" distB="45720" distL="114300" distR="114300" simplePos="0" relativeHeight="251675648" behindDoc="0" locked="0" layoutInCell="1" allowOverlap="1" wp14:anchorId="142DACCD" wp14:editId="6412D628">
+                <wp:simplePos x="0" y="0"/>
+                <wp:positionH relativeFrom="column">
+                  <wp:posOffset>1289050</wp:posOffset>
+                </wp:positionH>
+                <wp:positionV relativeFrom="paragraph">
+                  <wp:posOffset>152400</wp:posOffset>
+                </wp:positionV>
+                <wp:extent cx="1898650" cy="222250"/>
+                <wp:effectExtent l="0" t="0" r="6350" b="6350"/>
+                <wp:wrapSquare wrapText="bothSides"/>
+                <wp:docPr id="21" name="Text Box 2"/>
+                <wp:cNvGraphicFramePr>
+                  <a:graphicFrameLocks xmlns:a="http://schemas.openxmlformats.org/drawingml/2006/main"/>
+                </wp:cNvGraphicFramePr>
+                <a:graphic xmlns:a="http://schemas.openxmlformats.org/drawingml/2006/main">
+                  <a:graphicData uri="http://schemas.microsoft.com/office/word/2010/wordprocessingShape">
+                    <wps:wsp>
+                      <wps:cNvSpPr txBox="1">
+                        <a:spLocks noChangeArrowheads="1"/>
+                      </wps:cNvSpPr>
+                      <wps:spPr bwMode="auto">
+                        <a:xfrm>
+                          <a:off x="0" y="0"/>
+                          <a:ext cx="1898650" cy="222250"/>
+                        </a:xfrm>
+                        <a:prstGeom prst="rect">
+                          <a:avLst/>
+                        </a:prstGeom>
+                        <a:solidFill>
+                          <a:schemeClr val="accent3">
+                            <a:alpha val="50000"/>
+                          </a:schemeClr>
+                        </a:solidFill>
+                        <a:ln>
+                          <a:noFill/>
+                        </a:ln>
+                      </wps:spPr>
+                      <wps:style>
+                        <a:lnRef idx="0">
+                          <a:scrgbClr r="0" g="0" b="0"/>
+                        </a:lnRef>
+                        <a:fillRef idx="0">
+                          <a:scrgbClr r="0" g="0" b="0"/>
+                        </a:fillRef>
+                        <a:effectRef idx="0">
+                          <a:scrgbClr r="0" g="0" b="0"/>
+                        </a:effectRef>
+                        <a:fontRef idx="minor">
+                          <a:schemeClr val="lt1"/>
+                        </a:fontRef>
+                      </wps:style>
+                      <wps:txbx>
+                        <w:txbxContent>
+                          <w:p>
+                            <w:pPr>
+                              <w:rPr>
+                                <w:sz w:val="12"/>
+                                <w:szCs w:val="12"/>
+                              </w:rPr>
+                            </w:pPr>
+                            <w:r>
+                              <w:rPr>
+                                <w:sz w:val="12"/>
+                                <w:szCs w:val="12"/>
+                              </w:rPr>
+                              <w:t xml:space="preserve">Sorted </w:t>
+                            </w:r>
+                            <w:r>
+                              <w:rPr>
+                                <w:sz w:val="12"/>
+                                <w:szCs w:val="12"/>
+                              </w:rPr>
+                              <w:t>data</w:t>
+                            </w:r>
+                            <w:r>
+                              <w:rPr>
+                                <w:sz w:val="12"/>
+                                <w:szCs w:val="12"/>
+                              </w:rPr>
+                              <w:t xml:space="preserve"> generated from pivot table </w:t>
+                            </w:r>
+                            <w:r>
+                              <w:rPr>
+                                <w:sz w:val="12"/>
+                                <w:szCs w:val="12"/>
+                              </w:rPr>
+                              <w:t>3</w:t>
+                            </w:r>
+                            <w:r>
+                              <w:rPr>
+                                <w:sz w:val="12"/>
+                                <w:szCs w:val="12"/>
+                              </w:rPr>
+                              <w:t xml:space="preserve"> in Excel File</w:t>
+                            </w:r>
+                          </w:p>
+                        </w:txbxContent>
+                      </wps:txbx>
+                      <wps:bodyPr rot="0" vert="horz" wrap="square" lIns="91440" tIns="45720" rIns="91440" bIns="45720" anchor="t" anchorCtr="0">
+                        <a:noAutofit/>
+                      </wps:bodyPr>
+                    </wps:wsp>
+                  </a:graphicData>
+                </a:graphic>
+                <wp14:sizeRelH relativeFrom="margin">
+                  <wp14:pctWidth>0</wp14:pctWidth>
+                </wp14:sizeRelH>
+                <wp14:sizeRelV relativeFrom="margin">
+                  <wp14:pctHeight>0</wp14:pctHeight>
+                </wp14:sizeRelV>
+              </wp:anchor>
+            </w:drawing>
+          </mc:Choice>
+          <mc:Fallback>
+            <w:pict>
+              <v:shape w14:anchorId="142DACCD" id="_x0000_s1028" type="#_x0000_t202" style="position:absolute;margin-left:101.5pt;margin-top:12pt;width:149.5pt;height:17.5pt;z-index:251675648;visibility:visible;mso-wrap-style:square;mso-width-percent:0;mso-height-percent:0;mso-wrap-distance-left:9pt;mso-wrap-distance-top:3.6pt;mso-wrap-distance-right:9pt;mso-wrap-distance-bottom:3.6pt;mso-position-horizontal:absolute;mso-position-horizontal-relative:text;mso-position-vertical:absolute;mso-position-vertical-relative:text;mso-width-percent:0;mso-height-percent:0;mso-width-relative:margin;mso-height-relative:margin;v-text-anchor:top" o:gfxdata="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" fillcolor="#a5a5a5 [3206]" stroked="f">
+                <v:fill opacity="32896f"/>
+                <v:textbox>
+                  <w:txbxContent>
+                    <w:p>
+                      <w:pPr>
+                        <w:rPr>
+                          <w:sz w:val="12"/>
+                          <w:szCs w:val="12"/>
+                        </w:rPr>
+                      </w:pPr>
+                      <w:r>
+                        <w:rPr>
+                          <w:sz w:val="12"/>
+                          <w:szCs w:val="12"/>
+                        </w:rPr>
+                        <w:t xml:space="preserve">Sorted </w:t>
+                      </w:r>
+                      <w:r>
+                        <w:rPr>
+                          <w:sz w:val="12"/>
+                          <w:szCs w:val="12"/>
+                        </w:rPr>
+                        <w:t>data</w:t>
+                      </w:r>
+                      <w:r>
+                        <w:rPr>
+                          <w:sz w:val="12"/>
+                          <w:szCs w:val="12"/>
+                        </w:rPr>
+                        <w:t xml:space="preserve"> generated from pivot table </w:t>
+                      </w:r>
+                      <w:r>
+                        <w:rPr>
+                          <w:sz w:val="12"/>
+                          <w:szCs w:val="12"/>
+                        </w:rPr>
+                        <w:t>3</w:t>
+                      </w:r>
+                      <w:r>
+                        <w:rPr>
+                          <w:sz w:val="12"/>
+                          <w:szCs w:val="12"/>
+                        </w:rPr>
+                        <w:t xml:space="preserve"> in Excel File</w:t>
+                      </w:r>
+                    </w:p>
+                  </w:txbxContent>
+                </v:textbox>
+                <w10:wrap type="square"/>
+              </v:shape>
+            </w:pict>
+          </mc:Fallback>
+        </mc:AlternateContent>
+      </w:r>
+    </w:p>
+    <w:p>
+      <w:pPr>
+        <w:spacing w:after="0" w:line="360" w:lineRule="auto"/>
+      </w:pPr>
+    </w:p>
+    <w:p>
+      <w:pPr>
+        <w:spacing w:after="0" w:line="360" w:lineRule="auto"/>
+      </w:pPr>
+    </w:p>
+    <w:p>
+      <w:pPr>
+        <w:spacing w:after="0" w:line="360" w:lineRule="auto"/>
+      </w:pPr>
+    </w:p>
+    <w:p>
+      <w:pPr>
+        <w:spacing w:after="0" w:line="360" w:lineRule="auto"/>
+      </w:pPr>
     </w:p>
     <w:p>
       <w:pPr>
@@ -1132,7 +1330,266 @@
         <w:ind w:left="1080"/>
       </w:pPr>
     </w:p>
-    <w:p/>
+    <w:p>
+      <w:pPr>
+        <w:rPr>
+          <w:b/>
+          <w:bCs/>
+          <w:sz w:val="28"/>
+          <w:szCs w:val="28"/>
+        </w:rPr>
+      </w:pPr>
+      <w:r>
+        <w:rPr>
+          <w:b/>
+          <w:bCs/>
+          <w:sz w:val="28"/>
+          <w:szCs w:val="28"/>
+        </w:rPr>
+        <w:t>What are some limitations of this dataset?</w:t>
+      </w:r>
+    </w:p>
+    <w:p>
+      <w:pPr>
+        <w:pStyle w:val="ListParagraph"/>
+        <w:numPr>
+          <w:ilvl w:val="0"/>
+          <w:numId w:val="9"/>
+        </w:numPr>
+      </w:pPr>
+      <w:r>
+        <w:t xml:space="preserve">The qualitative aspects of the campaign: There’s no information about the finalized </w:t>
+      </w:r>
+      <w:r>
+        <w:t>product (</w:t>
+      </w:r>
+      <w:r>
+        <w:t>in the case it made to that stage), some of these could be:</w:t>
+      </w:r>
+      <w:r>
+        <w:t xml:space="preserve"> </w:t>
+      </w:r>
+      <w:r>
+        <w:t>Quality of the product</w:t>
+      </w:r>
+      <w:r>
+        <w:t xml:space="preserve">, campaign organizer’s experience, </w:t>
+      </w:r>
+      <w:r>
+        <w:t xml:space="preserve">Founder </w:t>
+      </w:r>
+      <w:r>
+        <w:t>Appearance, money use</w:t>
+      </w:r>
+      <w:r>
+        <w:t>, the project structure, marketing, etc.</w:t>
+      </w:r>
+    </w:p>
+    <w:p>
+      <w:pPr>
+        <w:pStyle w:val="ListParagraph"/>
+        <w:numPr>
+          <w:ilvl w:val="0"/>
+          <w:numId w:val="9"/>
+        </w:numPr>
+      </w:pPr>
+      <w:r>
+        <w:t xml:space="preserve">The size of the dataset could be a factor that limits the certainty and/or accuracy of the analysis. </w:t>
+      </w:r>
+    </w:p>
+    <w:p>
+      <w:pPr>
+        <w:pStyle w:val="ListParagraph"/>
+        <w:numPr>
+          <w:ilvl w:val="0"/>
+          <w:numId w:val="9"/>
+        </w:numPr>
+      </w:pPr>
+      <w:r>
+        <w:t>The backer’s acceptance of the result</w:t>
+      </w:r>
+      <w:r>
+        <w:t xml:space="preserve">, is not present in this data set, that is very important qualifier to provide insight about their acceptance.  </w:t>
+      </w:r>
+    </w:p>
+    <w:p>
+      <w:pPr>
+        <w:pStyle w:val="ListParagraph"/>
+        <w:numPr>
+          <w:ilvl w:val="0"/>
+          <w:numId w:val="9"/>
+        </w:numPr>
+      </w:pPr>
+      <w:r>
+        <w:t>The target audience</w:t>
+      </w:r>
+      <w:r>
+        <w:t>. This data is not provided and it could be a factor that contributes in a great magnitude to analysis insight.</w:t>
+      </w:r>
+    </w:p>
+    <w:p>
+      <w:pPr>
+        <w:rPr>
+          <w:b/>
+          <w:bCs/>
+          <w:sz w:val="28"/>
+          <w:szCs w:val="28"/>
+        </w:rPr>
+      </w:pPr>
+    </w:p>
+    <w:p>
+      <w:pPr>
+        <w:rPr>
+          <w:b/>
+          <w:bCs/>
+          <w:sz w:val="28"/>
+          <w:szCs w:val="28"/>
+        </w:rPr>
+      </w:pPr>
+    </w:p>
+    <w:p>
+      <w:pPr>
+        <w:rPr>
+          <w:b/>
+          <w:bCs/>
+          <w:sz w:val="28"/>
+          <w:szCs w:val="28"/>
+        </w:rPr>
+      </w:pPr>
+    </w:p>
+    <w:p>
+      <w:pPr>
+        <w:rPr>
+          <w:b/>
+          <w:bCs/>
+          <w:sz w:val="28"/>
+          <w:szCs w:val="28"/>
+        </w:rPr>
+      </w:pPr>
+      <w:r>
+        <w:rPr>
+          <w:b/>
+          <w:bCs/>
+          <w:sz w:val="28"/>
+          <w:szCs w:val="28"/>
+        </w:rPr>
+        <w:t>What are some other possible tables and/or graphs that we could create?</w:t>
+      </w:r>
+    </w:p>
+    <w:p>
+      <w:pPr>
+        <w:pStyle w:val="ListParagraph"/>
+        <w:numPr>
+          <w:ilvl w:val="0"/>
+          <w:numId w:val="10"/>
+        </w:numPr>
+      </w:pPr>
+      <w:r>
+        <w:t xml:space="preserve">Success rate comparison </w:t>
+      </w:r>
+    </w:p>
+    <w:p>
+      <w:pPr>
+        <w:pStyle w:val="ListParagraph"/>
+        <w:numPr>
+          <w:ilvl w:val="0"/>
+          <w:numId w:val="10"/>
+        </w:numPr>
+      </w:pPr>
+      <w:r>
+        <w:t xml:space="preserve">The analysis by geographical </w:t>
+      </w:r>
+      <w:r>
+        <w:t>area (</w:t>
+      </w:r>
+      <w:r>
+        <w:t>not just the country but the stat</w:t>
+      </w:r>
+      <w:r>
+        <w:t>e</w:t>
+      </w:r>
+      <w:r>
+        <w:t>,</w:t>
+      </w:r>
+      <w:r>
+        <w:t xml:space="preserve"> etc.</w:t>
+      </w:r>
+      <w:r>
+        <w:t>)</w:t>
+      </w:r>
+      <w:r>
+        <w:t>.</w:t>
+      </w:r>
+    </w:p>
+    <w:p>
+      <w:pPr>
+        <w:pStyle w:val="ListParagraph"/>
+        <w:numPr>
+          <w:ilvl w:val="0"/>
+          <w:numId w:val="10"/>
+        </w:numPr>
+      </w:pPr>
+      <w:r>
+        <w:t>A chart that shows the relationship between the duration of the funding period and the outcome of the campaign. (How longer periods would affect the final result)</w:t>
+      </w:r>
+      <w:r>
+        <w:t xml:space="preserve">. </w:t>
+      </w:r>
+      <w:r>
+        <w:t>Similarly, a</w:t>
+      </w:r>
+      <w:r>
+        <w:t xml:space="preserve"> chart that shows the relation between the funding goal and the outcome of that campaign.</w:t>
+      </w:r>
+    </w:p>
+    <w:p>
+      <w:pPr>
+        <w:pStyle w:val="ListParagraph"/>
+        <w:numPr>
+          <w:ilvl w:val="0"/>
+          <w:numId w:val="10"/>
+        </w:numPr>
+      </w:pPr>
+      <w:r>
+        <w:t>A chart that represents donations (average donation, minimum, mean, maximum), a good example would be box plot to show</w:t>
+      </w:r>
+      <w:r>
+        <w:t>.</w:t>
+      </w:r>
+      <w:r>
+        <w:t xml:space="preserve"> This would help us visualize how certain types of campaign receive different amounts based on diverse factor such a category, period of time, goals, etc.</w:t>
+      </w:r>
+    </w:p>
+    <w:p>
+      <w:pPr>
+        <w:rPr>
+          <w:b/>
+          <w:bCs/>
+          <w:sz w:val="28"/>
+          <w:szCs w:val="28"/>
+        </w:rPr>
+      </w:pPr>
+    </w:p>
+    <w:p>
+      <w:pPr>
+        <w:rPr>
+          <w:rFonts w:ascii="Consolas" w:eastAsia="Times New Roman" w:hAnsi="Consolas" w:cs="Times New Roman"/>
+          <w:color w:val="D4D4D4"/>
+          <w:sz w:val="21"/>
+          <w:szCs w:val="21"/>
+        </w:rPr>
+      </w:pPr>
+    </w:p>
+    <w:p>
+      <w:pPr>
+        <w:rPr>
+          <w:b/>
+          <w:bCs/>
+          <w:sz w:val="28"/>
+          <w:szCs w:val="28"/>
+        </w:rPr>
+      </w:pPr>
+    </w:p>
     <w:sectPr>
       <w:headerReference w:type="default" r:id="rId10"/>
       <w:pgSz w:w="12240" w:h="15840"/>
@@ -1280,7 +1737,7 @@
               <v:stroke joinstyle="miter"/>
               <v:path gradientshapeok="t" o:connecttype="rect"/>
             </v:shapetype>
-            <v:shape id="Text Box 10" o:spid="_x0000_s1028" type="#_x0000_t202" style="position:absolute;margin-left:144.45pt;margin-top:37.3pt;width:275.35pt;height:22.45pt;z-index:251661312;visibility:visible;mso-wrap-style:square;mso-height-percent:0;mso-wrap-distance-left:9pt;mso-wrap-distance-top:0;mso-wrap-distance-right:9pt;mso-wrap-distance-bottom:0;mso-position-horizontal:absolute;mso-position-horizontal-relative:text;mso-position-vertical:absolute;mso-position-vertical-relative:text;mso-height-percent:0;mso-height-relative:margin;v-text-anchor:top" o:gfxdata="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" filled="f" stroked="f" strokeweight=".5pt">
+            <v:shape id="Text Box 10" o:spid="_x0000_s1029" type="#_x0000_t202" style="position:absolute;margin-left:144.45pt;margin-top:37.3pt;width:275.35pt;height:22.45pt;z-index:251661312;visibility:visible;mso-wrap-style:square;mso-height-percent:0;mso-wrap-distance-left:9pt;mso-wrap-distance-top:0;mso-wrap-distance-right:9pt;mso-wrap-distance-bottom:0;mso-position-horizontal:absolute;mso-position-horizontal-relative:text;mso-position-vertical:absolute;mso-position-vertical-relative:text;mso-height-percent:0;mso-height-relative:margin;v-text-anchor:top" o:gfxdata="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" filled="f" stroked="f" strokeweight=".5pt">
               <v:textbox>
                 <w:txbxContent>
                   <w:p>
@@ -1428,7 +1885,7 @@
         </mc:Choice>
         <mc:Fallback>
           <w:pict>
-            <v:rect w14:anchorId="4AE2B236" id="Rectangle 197" o:spid="_x0000_s1029" style="position:absolute;margin-left:46.05pt;margin-top:13.2pt;width:464.8pt;height:57.6pt;z-index:-251657216;visibility:visible;mso-wrap-style:square;mso-width-percent:0;mso-height-percent:0;mso-wrap-distance-left:9.35pt;mso-wrap-distance-top:0;mso-wrap-distance-right:9.35pt;mso-wrap-distance-bottom:0;mso-position-horizontal:absolute;mso-position-horizontal-relative:margin;mso-position-vertical:absolute;mso-position-vertical-relative:page;mso-width-percent:0;mso-height-percent:0;mso-width-relative:margin;mso-height-relative:page;v-text-anchor:top" o:gfxdata="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" o:allowoverlap="f" fillcolor="#4472c4 [3204]" stroked="f" strokeweight="1pt">
+            <v:rect w14:anchorId="4AE2B236" id="Rectangle 197" o:spid="_x0000_s1030" style="position:absolute;margin-left:46.05pt;margin-top:13.2pt;width:464.8pt;height:57.6pt;z-index:-251657216;visibility:visible;mso-wrap-style:square;mso-width-percent:0;mso-height-percent:0;mso-wrap-distance-left:9.35pt;mso-wrap-distance-top:0;mso-wrap-distance-right:9.35pt;mso-wrap-distance-bottom:0;mso-position-horizontal:absolute;mso-position-horizontal-relative:margin;mso-position-vertical:absolute;mso-position-vertical-relative:page;mso-width-percent:0;mso-height-percent:0;mso-width-relative:margin;mso-height-relative:page;v-text-anchor:top" o:gfxdata="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" o:allowoverlap="f" fillcolor="#4472c4 [3204]" stroked="f" strokeweight="1pt">
               <v:textbox>
                 <w:txbxContent>
                   <w:sdt>
@@ -1549,7 +2006,7 @@
   <w:abstractNum w:abstractNumId="0" w15:restartNumberingAfterBreak="0">
     <w:nsid w:val="02727557"/>
     <w:multiLevelType w:val="hybridMultilevel"/>
-    <w:tmpl w:val="938E3686"/>
+    <w:tmpl w:val="7FDCBFFE"/>
     <w:lvl w:ilvl="0" w:tplc="04090019">
       <w:start w:val="1"/>
       <w:numFmt w:val="lowerLetter"/>
@@ -1752,6 +2209,98 @@
     </w:lvl>
   </w:abstractNum>
   <w:abstractNum w:abstractNumId="2" w15:restartNumberingAfterBreak="0">
+    <w:nsid w:val="1DAB5783"/>
+    <w:multiLevelType w:val="hybridMultilevel"/>
+    <w:tmpl w:val="EEEC6BE8"/>
+    <w:lvl w:ilvl="0" w:tplc="0409000F">
+      <w:start w:val="1"/>
+      <w:numFmt w:val="decimal"/>
+      <w:lvlText w:val="%1."/>
+      <w:lvlJc w:val="left"/>
+      <w:pPr>
+        <w:ind w:left="1080" w:hanging="360"/>
+      </w:pPr>
+      <w:rPr>
+        <w:rFonts w:hint="default"/>
+      </w:rPr>
+    </w:lvl>
+    <w:lvl w:ilvl="1" w:tplc="259C5820">
+      <w:start w:val="1"/>
+      <w:numFmt w:val="lowerLetter"/>
+      <w:lvlText w:val="%2."/>
+      <w:lvlJc w:val="left"/>
+      <w:pPr>
+        <w:ind w:left="1800" w:hanging="360"/>
+      </w:pPr>
+      <w:rPr>
+        <w:b w:val="0"/>
+      </w:rPr>
+    </w:lvl>
+    <w:lvl w:ilvl="2" w:tplc="04090019">
+      <w:start w:val="1"/>
+      <w:numFmt w:val="lowerLetter"/>
+      <w:lvlText w:val="%3."/>
+      <w:lvlJc w:val="left"/>
+      <w:pPr>
+        <w:ind w:left="2520" w:hanging="180"/>
+      </w:pPr>
+    </w:lvl>
+    <w:lvl w:ilvl="3" w:tplc="0409000F">
+      <w:start w:val="1"/>
+      <w:numFmt w:val="decimal"/>
+      <w:lvlText w:val="%4."/>
+      <w:lvlJc w:val="left"/>
+      <w:pPr>
+        <w:ind w:left="3240" w:hanging="360"/>
+      </w:pPr>
+    </w:lvl>
+    <w:lvl w:ilvl="4" w:tplc="04090019" w:tentative="1">
+      <w:start w:val="1"/>
+      <w:numFmt w:val="lowerLetter"/>
+      <w:lvlText w:val="%5."/>
+      <w:lvlJc w:val="left"/>
+      <w:pPr>
+        <w:ind w:left="3960" w:hanging="360"/>
+      </w:pPr>
+    </w:lvl>
+    <w:lvl w:ilvl="5" w:tplc="0409001B" w:tentative="1">
+      <w:start w:val="1"/>
+      <w:numFmt w:val="lowerRoman"/>
+      <w:lvlText w:val="%6."/>
+      <w:lvlJc w:val="right"/>
+      <w:pPr>
+        <w:ind w:left="4680" w:hanging="180"/>
+      </w:pPr>
+    </w:lvl>
+    <w:lvl w:ilvl="6" w:tplc="0409000F" w:tentative="1">
+      <w:start w:val="1"/>
+      <w:numFmt w:val="decimal"/>
+      <w:lvlText w:val="%7."/>
+      <w:lvlJc w:val="left"/>
+      <w:pPr>
+        <w:ind w:left="5400" w:hanging="360"/>
+      </w:pPr>
+    </w:lvl>
+    <w:lvl w:ilvl="7" w:tplc="04090019" w:tentative="1">
+      <w:start w:val="1"/>
+      <w:numFmt w:val="lowerLetter"/>
+      <w:lvlText w:val="%8."/>
+      <w:lvlJc w:val="left"/>
+      <w:pPr>
+        <w:ind w:left="6120" w:hanging="360"/>
+      </w:pPr>
+    </w:lvl>
+    <w:lvl w:ilvl="8" w:tplc="0409001B" w:tentative="1">
+      <w:start w:val="1"/>
+      <w:numFmt w:val="lowerRoman"/>
+      <w:lvlText w:val="%9."/>
+      <w:lvlJc w:val="right"/>
+      <w:pPr>
+        <w:ind w:left="6840" w:hanging="180"/>
+      </w:pPr>
+    </w:lvl>
+  </w:abstractNum>
+  <w:abstractNum w:abstractNumId="3" w15:restartNumberingAfterBreak="0">
     <w:nsid w:val="1E235E4E"/>
     <w:multiLevelType w:val="hybridMultilevel"/>
     <w:tmpl w:val="46361ACC"/>
@@ -1864,7 +2413,7 @@
       </w:rPr>
     </w:lvl>
   </w:abstractNum>
-  <w:abstractNum w:abstractNumId="3" w15:restartNumberingAfterBreak="0">
+  <w:abstractNum w:abstractNumId="4" w15:restartNumberingAfterBreak="0">
     <w:nsid w:val="21AC7451"/>
     <w:multiLevelType w:val="hybridMultilevel"/>
     <w:tmpl w:val="3222CF48"/>
@@ -1950,7 +2499,7 @@
       </w:pPr>
     </w:lvl>
   </w:abstractNum>
-  <w:abstractNum w:abstractNumId="4" w15:restartNumberingAfterBreak="0">
+  <w:abstractNum w:abstractNumId="5" w15:restartNumberingAfterBreak="0">
     <w:nsid w:val="53FB7CE6"/>
     <w:multiLevelType w:val="hybridMultilevel"/>
     <w:tmpl w:val="1DACB60E"/>
@@ -2042,7 +2591,99 @@
       </w:pPr>
     </w:lvl>
   </w:abstractNum>
-  <w:abstractNum w:abstractNumId="5" w15:restartNumberingAfterBreak="0">
+  <w:abstractNum w:abstractNumId="6" w15:restartNumberingAfterBreak="0">
+    <w:nsid w:val="5722057E"/>
+    <w:multiLevelType w:val="hybridMultilevel"/>
+    <w:tmpl w:val="EEEC6BE8"/>
+    <w:lvl w:ilvl="0" w:tplc="0409000F">
+      <w:start w:val="1"/>
+      <w:numFmt w:val="decimal"/>
+      <w:lvlText w:val="%1."/>
+      <w:lvlJc w:val="left"/>
+      <w:pPr>
+        <w:ind w:left="1080" w:hanging="360"/>
+      </w:pPr>
+      <w:rPr>
+        <w:rFonts w:hint="default"/>
+      </w:rPr>
+    </w:lvl>
+    <w:lvl w:ilvl="1" w:tplc="259C5820">
+      <w:start w:val="1"/>
+      <w:numFmt w:val="lowerLetter"/>
+      <w:lvlText w:val="%2."/>
+      <w:lvlJc w:val="left"/>
+      <w:pPr>
+        <w:ind w:left="1800" w:hanging="360"/>
+      </w:pPr>
+      <w:rPr>
+        <w:b w:val="0"/>
+      </w:rPr>
+    </w:lvl>
+    <w:lvl w:ilvl="2" w:tplc="04090019">
+      <w:start w:val="1"/>
+      <w:numFmt w:val="lowerLetter"/>
+      <w:lvlText w:val="%3."/>
+      <w:lvlJc w:val="left"/>
+      <w:pPr>
+        <w:ind w:left="2520" w:hanging="180"/>
+      </w:pPr>
+    </w:lvl>
+    <w:lvl w:ilvl="3" w:tplc="0409000F">
+      <w:start w:val="1"/>
+      <w:numFmt w:val="decimal"/>
+      <w:lvlText w:val="%4."/>
+      <w:lvlJc w:val="left"/>
+      <w:pPr>
+        <w:ind w:left="3240" w:hanging="360"/>
+      </w:pPr>
+    </w:lvl>
+    <w:lvl w:ilvl="4" w:tplc="04090019" w:tentative="1">
+      <w:start w:val="1"/>
+      <w:numFmt w:val="lowerLetter"/>
+      <w:lvlText w:val="%5."/>
+      <w:lvlJc w:val="left"/>
+      <w:pPr>
+        <w:ind w:left="3960" w:hanging="360"/>
+      </w:pPr>
+    </w:lvl>
+    <w:lvl w:ilvl="5" w:tplc="0409001B" w:tentative="1">
+      <w:start w:val="1"/>
+      <w:numFmt w:val="lowerRoman"/>
+      <w:lvlText w:val="%6."/>
+      <w:lvlJc w:val="right"/>
+      <w:pPr>
+        <w:ind w:left="4680" w:hanging="180"/>
+      </w:pPr>
+    </w:lvl>
+    <w:lvl w:ilvl="6" w:tplc="0409000F" w:tentative="1">
+      <w:start w:val="1"/>
+      <w:numFmt w:val="decimal"/>
+      <w:lvlText w:val="%7."/>
+      <w:lvlJc w:val="left"/>
+      <w:pPr>
+        <w:ind w:left="5400" w:hanging="360"/>
+      </w:pPr>
+    </w:lvl>
+    <w:lvl w:ilvl="7" w:tplc="04090019" w:tentative="1">
+      <w:start w:val="1"/>
+      <w:numFmt w:val="lowerLetter"/>
+      <w:lvlText w:val="%8."/>
+      <w:lvlJc w:val="left"/>
+      <w:pPr>
+        <w:ind w:left="6120" w:hanging="360"/>
+      </w:pPr>
+    </w:lvl>
+    <w:lvl w:ilvl="8" w:tplc="0409001B" w:tentative="1">
+      <w:start w:val="1"/>
+      <w:numFmt w:val="lowerRoman"/>
+      <w:lvlText w:val="%9."/>
+      <w:lvlJc w:val="right"/>
+      <w:pPr>
+        <w:ind w:left="6840" w:hanging="180"/>
+      </w:pPr>
+    </w:lvl>
+  </w:abstractNum>
+  <w:abstractNum w:abstractNumId="7" w15:restartNumberingAfterBreak="0">
     <w:nsid w:val="693E45EB"/>
     <w:multiLevelType w:val="hybridMultilevel"/>
     <w:tmpl w:val="1BD2ADC0"/>
@@ -2155,7 +2796,7 @@
       </w:rPr>
     </w:lvl>
   </w:abstractNum>
-  <w:abstractNum w:abstractNumId="6" w15:restartNumberingAfterBreak="0">
+  <w:abstractNum w:abstractNumId="8" w15:restartNumberingAfterBreak="0">
     <w:nsid w:val="6A5F10CE"/>
     <w:multiLevelType w:val="hybridMultilevel"/>
     <w:tmpl w:val="DFA8D996"/>
@@ -2241,7 +2882,7 @@
       </w:pPr>
     </w:lvl>
   </w:abstractNum>
-  <w:abstractNum w:abstractNumId="7" w15:restartNumberingAfterBreak="0">
+  <w:abstractNum w:abstractNumId="9" w15:restartNumberingAfterBreak="0">
     <w:nsid w:val="6AC015FC"/>
     <w:multiLevelType w:val="hybridMultilevel"/>
     <w:tmpl w:val="384E76F0"/>
@@ -2328,28 +2969,34 @@
     </w:lvl>
   </w:abstractNum>
   <w:num w:numId="1">
-    <w:abstractNumId w:val="6"/>
+    <w:abstractNumId w:val="8"/>
   </w:num>
   <w:num w:numId="2">
-    <w:abstractNumId w:val="5"/>
+    <w:abstractNumId w:val="7"/>
   </w:num>
   <w:num w:numId="3">
     <w:abstractNumId w:val="1"/>
   </w:num>
   <w:num w:numId="4">
-    <w:abstractNumId w:val="2"/>
+    <w:abstractNumId w:val="3"/>
   </w:num>
   <w:num w:numId="5">
-    <w:abstractNumId w:val="3"/>
+    <w:abstractNumId w:val="4"/>
   </w:num>
   <w:num w:numId="6">
-    <w:abstractNumId w:val="7"/>
+    <w:abstractNumId w:val="9"/>
   </w:num>
   <w:num w:numId="7">
-    <w:abstractNumId w:val="4"/>
+    <w:abstractNumId w:val="5"/>
   </w:num>
   <w:num w:numId="8">
     <w:abstractNumId w:val="0"/>
+  </w:num>
+  <w:num w:numId="9">
+    <w:abstractNumId w:val="2"/>
+  </w:num>
+  <w:num w:numId="10">
+    <w:abstractNumId w:val="6"/>
   </w:num>
 </w:numbering>
 </file>
@@ -2756,7 +3403,6 @@
   <w:style w:type="character" w:default="1" w:styleId="DefaultParagraphFont">
     <w:name w:val="Default Paragraph Font"/>
     <w:uiPriority w:val="1"/>
-    <w:semiHidden/>
     <w:unhideWhenUsed/>
   </w:style>
   <w:style w:type="table" w:default="1" w:styleId="TableNormal">

</xml_diff>